<commit_message>
Update PP and practical
</commit_message>
<xml_diff>
--- a/Programming 4/07.1 Manual Scrolling Tile Map/07.1 Manual Scrolling Tile Map.docx
+++ b/Programming 4/07.1 Manual Scrolling Tile Map/07.1 Manual Scrolling Tile Map.docx
@@ -1,6 +1,6 @@
 
 <file path=word/document.xml><?xml version="1.0" encoding="utf-8"?>
-<w:document xmlns:wpc="http://schemas.microsoft.com/office/word/2010/wordprocessingCanvas" xmlns:mo="http://schemas.microsoft.com/office/mac/office/2008/main" xmlns:mc="http://schemas.openxmlformats.org/markup-compatibility/2006" xmlns:mv="urn:schemas-microsoft-com:mac:vml" xmlns:o="urn:schemas-microsoft-com:office:office" xmlns:r="http://schemas.openxmlformats.org/officeDocument/2006/relationships" xmlns:m="http://schemas.openxmlformats.org/officeDocument/2006/math" xmlns:v="urn:schemas-microsoft-com:vml" xmlns:wp14="http://schemas.microsoft.com/office/word/2010/wordprocessingDrawing" xmlns:wp="http://schemas.openxmlformats.org/drawingml/2006/wordprocessingDrawing" xmlns:w10="urn:schemas-microsoft-com:office:word" xmlns:w="http://schemas.openxmlformats.org/wordprocessingml/2006/main" xmlns:w14="http://schemas.microsoft.com/office/word/2010/wordml" xmlns:w15="http://schemas.microsoft.com/office/word/2012/wordml" xmlns:wpg="http://schemas.microsoft.com/office/word/2010/wordprocessingGroup" xmlns:wpi="http://schemas.microsoft.com/office/word/2010/wordprocessingInk" xmlns:wne="http://schemas.microsoft.com/office/word/2006/wordml" xmlns:wps="http://schemas.microsoft.com/office/word/2010/wordprocessingShape" mc:Ignorable="w14 w15 wp14">
+<w:document xmlns:wpc="http://schemas.microsoft.com/office/word/2010/wordprocessingCanvas" xmlns:cx="http://schemas.microsoft.com/office/drawing/2014/chartex" xmlns:cx1="http://schemas.microsoft.com/office/drawing/2015/9/8/chartex" xmlns:mc="http://schemas.openxmlformats.org/markup-compatibility/2006" xmlns:o="urn:schemas-microsoft-com:office:office" xmlns:r="http://schemas.openxmlformats.org/officeDocument/2006/relationships" xmlns:m="http://schemas.openxmlformats.org/officeDocument/2006/math" xmlns:v="urn:schemas-microsoft-com:vml" xmlns:wp14="http://schemas.microsoft.com/office/word/2010/wordprocessingDrawing" xmlns:wp="http://schemas.openxmlformats.org/drawingml/2006/wordprocessingDrawing" xmlns:w10="urn:schemas-microsoft-com:office:word" xmlns:w="http://schemas.openxmlformats.org/wordprocessingml/2006/main" xmlns:w14="http://schemas.microsoft.com/office/word/2010/wordml" xmlns:w15="http://schemas.microsoft.com/office/word/2012/wordml" xmlns:w16se="http://schemas.microsoft.com/office/word/2015/wordml/symex" xmlns:wpg="http://schemas.microsoft.com/office/word/2010/wordprocessingGroup" xmlns:wpi="http://schemas.microsoft.com/office/word/2010/wordprocessingInk" xmlns:wne="http://schemas.microsoft.com/office/word/2006/wordml" xmlns:wps="http://schemas.microsoft.com/office/word/2010/wordprocessingShape" mc:Ignorable="w14 w15 w16se wp14">
   <w:body>
     <w:p>
       <w:pPr>
@@ -102,6 +102,8 @@
       <w:pPr>
         <w:pStyle w:val="NoSpacing"/>
       </w:pPr>
+      <w:bookmarkStart w:id="0" w:name="_GoBack"/>
+      <w:bookmarkEnd w:id="0"/>
     </w:p>
     <w:p>
       <w:pPr>
@@ -151,12 +153,256 @@
         </w:rPr>
         <w:t>Coordinate systems</w:t>
       </w:r>
-      <w:bookmarkStart w:id="0" w:name="_GoBack"/>
-      <w:bookmarkEnd w:id="0"/>
-    </w:p>
-    <w:p>
-      <w:pPr>
-        <w:pStyle w:val="NoSpacing"/>
+    </w:p>
+    <w:p>
+      <w:pPr>
+        <w:pStyle w:val="NoSpacing"/>
+      </w:pPr>
+      <w:r>
+        <w:t xml:space="preserve">When working with a scrolling background, you must always keep in mind two coordinate systems – the </w:t>
+      </w:r>
+      <w:r>
+        <w:t>world</w:t>
+      </w:r>
+      <w:r>
+        <w:t xml:space="preserve"> </w:t>
+      </w:r>
+      <w:r>
+        <w:t>system</w:t>
+      </w:r>
+      <w:r>
+        <w:t>, which contains the entire</w:t>
+      </w:r>
+      <w:r>
+        <w:rPr>
+          <w:b/>
+        </w:rPr>
+        <w:t xml:space="preserve"> Tile Map</w:t>
+      </w:r>
+      <w:r>
+        <w:t xml:space="preserve">, and the </w:t>
+      </w:r>
+      <w:r>
+        <w:rPr>
+          <w:b/>
+        </w:rPr>
+        <w:t>Viewport</w:t>
+      </w:r>
+      <w:r>
+        <w:t xml:space="preserve"> </w:t>
+      </w:r>
+      <w:r>
+        <w:t>system</w:t>
+      </w:r>
+      <w:r>
+        <w:t xml:space="preserve">, which involves only the visible game screen. All elements in the game must have </w:t>
+      </w:r>
+      <w:r>
+        <w:t>world c</w:t>
+      </w:r>
+      <w:r>
+        <w:t xml:space="preserve">oordinates. You determine which portion of the </w:t>
+      </w:r>
+      <w:r>
+        <w:t>world m</w:t>
+      </w:r>
+      <w:r>
+        <w:t xml:space="preserve">ap needs to be displayed in the </w:t>
+      </w:r>
+      <w:r>
+        <w:rPr>
+          <w:b/>
+        </w:rPr>
+        <w:t>Viewport</w:t>
+      </w:r>
+      <w:r>
+        <w:t xml:space="preserve">, and translate all visible elements’ </w:t>
+      </w:r>
+      <w:r>
+        <w:t>world m</w:t>
+      </w:r>
+      <w:r>
+        <w:t xml:space="preserve">ap coordinates to </w:t>
+      </w:r>
+      <w:r>
+        <w:rPr>
+          <w:b/>
+        </w:rPr>
+        <w:t>Viewport</w:t>
+      </w:r>
+      <w:r>
+        <w:t xml:space="preserve"> coordinates.</w:t>
+      </w:r>
+    </w:p>
+    <w:p>
+      <w:pPr>
+        <w:pStyle w:val="NoSpacing"/>
+      </w:pPr>
+    </w:p>
+    <w:p>
+      <w:pPr>
+        <w:rPr>
+          <w:rFonts w:cs="Calibri"/>
+          <w:sz w:val="20"/>
+          <w:szCs w:val="20"/>
+        </w:rPr>
+      </w:pPr>
+      <w:r>
+        <w:rPr>
+          <w:rFonts w:cs="Calibri"/>
+          <w:noProof/>
+          <w:sz w:val="20"/>
+          <w:szCs w:val="20"/>
+          <w:lang w:val="en-NZ" w:eastAsia="en-NZ" w:bidi="ar-SA"/>
+        </w:rPr>
+        <w:drawing>
+          <wp:inline distT="0" distB="0" distL="0" distR="0" wp14:anchorId="1A48DF40" wp14:editId="38E4A8BD">
+            <wp:extent cx="3248025" cy="2533193"/>
+            <wp:effectExtent l="0" t="0" r="0" b="0"/>
+            <wp:docPr id="3" name="Picture 3"/>
+            <wp:cNvGraphicFramePr>
+              <a:graphicFrameLocks xmlns:a="http://schemas.openxmlformats.org/drawingml/2006/main" noChangeAspect="1"/>
+            </wp:cNvGraphicFramePr>
+            <a:graphic xmlns:a="http://schemas.openxmlformats.org/drawingml/2006/main">
+              <a:graphicData uri="http://schemas.openxmlformats.org/drawingml/2006/picture">
+                <pic:pic xmlns:pic="http://schemas.openxmlformats.org/drawingml/2006/picture">
+                  <pic:nvPicPr>
+                    <pic:cNvPr id="3" name="Capture.JPG"/>
+                    <pic:cNvPicPr/>
+                  </pic:nvPicPr>
+                  <pic:blipFill>
+                    <a:blip r:embed="rId7" cstate="print">
+                      <a:extLst>
+                        <a:ext uri="{28A0092B-C50C-407E-A947-70E740481C1C}">
+                          <a14:useLocalDpi xmlns:a14="http://schemas.microsoft.com/office/drawing/2010/main" val="0"/>
+                        </a:ext>
+                      </a:extLst>
+                    </a:blip>
+                    <a:stretch>
+                      <a:fillRect/>
+                    </a:stretch>
+                  </pic:blipFill>
+                  <pic:spPr>
+                    <a:xfrm>
+                      <a:off x="0" y="0"/>
+                      <a:ext cx="3280270" cy="2558342"/>
+                    </a:xfrm>
+                    <a:prstGeom prst="rect">
+                      <a:avLst/>
+                    </a:prstGeom>
+                  </pic:spPr>
+                </pic:pic>
+              </a:graphicData>
+            </a:graphic>
+          </wp:inline>
+        </w:drawing>
+      </w:r>
+      <w:r>
+        <w:rPr>
+          <w:rFonts w:cs="Calibri"/>
+          <w:sz w:val="20"/>
+          <w:szCs w:val="20"/>
+        </w:rPr>
+        <w:t xml:space="preserve">          </w:t>
+      </w:r>
+    </w:p>
+    <w:p>
+      <w:pPr>
+        <w:pStyle w:val="NoSpacing"/>
+      </w:pPr>
+      <w:r>
+        <w:t xml:space="preserve">For example, in the figure above, the </w:t>
+      </w:r>
+      <w:r>
+        <w:t>smiley face</w:t>
+      </w:r>
+      <w:r>
+        <w:t xml:space="preserve"> is an NPC (i.e. he is not the </w:t>
+      </w:r>
+      <w:r>
+        <w:t>player c</w:t>
+      </w:r>
+      <w:r>
+        <w:t xml:space="preserve">haracter). The </w:t>
+      </w:r>
+      <w:r>
+        <w:t>Smiley face</w:t>
+      </w:r>
+      <w:r>
+        <w:t xml:space="preserve"> is at location (300,200) in the world map, i.e. those are his World Coordinates. If the </w:t>
+      </w:r>
+      <w:r>
+        <w:rPr>
+          <w:b/>
+        </w:rPr>
+        <w:t>Viewport’s</w:t>
+      </w:r>
+      <w:r>
+        <w:t xml:space="preserve"> top left corner is at position (100,100) in the World, the </w:t>
+      </w:r>
+      <w:r>
+        <w:t>smiley face</w:t>
+      </w:r>
+      <w:r>
+        <w:t xml:space="preserve"> </w:t>
+      </w:r>
+      <w:r>
+        <w:t xml:space="preserve">is 200 pixels to the right and 100 pixels down from that corner. Thus his position in </w:t>
+      </w:r>
+      <w:r>
+        <w:rPr>
+          <w:b/>
+        </w:rPr>
+        <w:t>Viewport</w:t>
+      </w:r>
+      <w:r>
+        <w:t xml:space="preserve"> coordinates is (200,100). Since the </w:t>
+      </w:r>
+      <w:r>
+        <w:rPr>
+          <w:b/>
+        </w:rPr>
+        <w:t>Viewport</w:t>
+      </w:r>
+      <w:r>
+        <w:t xml:space="preserve"> for us will be the same size as the canvas, the </w:t>
+      </w:r>
+      <w:r>
+        <w:t>smiley face</w:t>
+      </w:r>
+      <w:r>
+        <w:t xml:space="preserve"> </w:t>
+      </w:r>
+      <w:r>
+        <w:t>needs to be drawn at location (200,100) on the canvas.</w:t>
+      </w:r>
+      <w:r>
+        <w:t xml:space="preserve"> </w:t>
+      </w:r>
+      <w:r>
+        <w:t xml:space="preserve">Note that handling the </w:t>
+      </w:r>
+      <w:r>
+        <w:t>player c</w:t>
+      </w:r>
+      <w:r>
+        <w:t xml:space="preserve">haracter is a little different, because we always want to keep him in the center of the screen. We’ll deal with the </w:t>
+      </w:r>
+      <w:r>
+        <w:t>player c</w:t>
+      </w:r>
+      <w:r>
+        <w:t>haracter in detail later.</w:t>
+      </w:r>
+    </w:p>
+    <w:p>
+      <w:pPr>
+        <w:pStyle w:val="NoSpacing"/>
+        <w:rPr>
+          <w:rFonts w:cs="Calibri"/>
+          <w:sz w:val="20"/>
+          <w:szCs w:val="20"/>
+        </w:rPr>
       </w:pPr>
     </w:p>
     <w:p>
@@ -168,23 +414,119 @@
           <w:szCs w:val="32"/>
         </w:rPr>
       </w:pPr>
-      <w:r>
+    </w:p>
+    <w:p>
+      <w:pPr>
+        <w:pStyle w:val="NoSpacing"/>
         <w:rPr>
           <w:b/>
           <w:sz w:val="32"/>
           <w:szCs w:val="32"/>
         </w:rPr>
-        <w:t>Viewport class</w:t>
-      </w:r>
-    </w:p>
-    <w:p>
-      <w:pPr>
-        <w:pStyle w:val="NoSpacing"/>
+      </w:pPr>
+      <w:r>
         <w:rPr>
           <w:b/>
           <w:sz w:val="32"/>
           <w:szCs w:val="32"/>
         </w:rPr>
+        <w:lastRenderedPageBreak/>
+        <w:t>Viewport class</w:t>
+      </w:r>
+    </w:p>
+    <w:p>
+      <w:pPr>
+        <w:pStyle w:val="NoSpacing"/>
+      </w:pPr>
+      <w:r>
+        <w:t xml:space="preserve">We need to define a class to represent the </w:t>
+      </w:r>
+      <w:r>
+        <w:rPr>
+          <w:b/>
+        </w:rPr>
+        <w:t>Viewport</w:t>
+      </w:r>
+      <w:r>
+        <w:t xml:space="preserve">. The </w:t>
+      </w:r>
+      <w:r>
+        <w:rPr>
+          <w:b/>
+        </w:rPr>
+        <w:t>Viewport’s</w:t>
+      </w:r>
+      <w:r>
+        <w:t xml:space="preserve"> job will be to display the visible area of the </w:t>
+      </w:r>
+      <w:r>
+        <w:t>world map</w:t>
+      </w:r>
+      <w:r>
+        <w:t xml:space="preserve">. The </w:t>
+      </w:r>
+      <w:r>
+        <w:rPr>
+          <w:b/>
+        </w:rPr>
+        <w:t>Viewport</w:t>
+      </w:r>
+      <w:r>
+        <w:t xml:space="preserve"> will need to know the world c</w:t>
+      </w:r>
+      <w:r>
+        <w:t xml:space="preserve">oordinates of its top left corner and its width and height in tiles. It will need to determine which tiles from the </w:t>
+      </w:r>
+      <w:r>
+        <w:t>world map</w:t>
+      </w:r>
+      <w:r>
+        <w:t xml:space="preserve"> are in its area, and to draw those tiles at the correct locations on the Form. The </w:t>
+      </w:r>
+      <w:r>
+        <w:rPr>
+          <w:b/>
+        </w:rPr>
+        <w:t>Viewport</w:t>
+      </w:r>
+      <w:r>
+        <w:t xml:space="preserve"> will need to make its top left coordinates available to other objects. For example, you might want your </w:t>
+      </w:r>
+      <w:r>
+        <w:rPr>
+          <w:b/>
+        </w:rPr>
+        <w:t>SpriteLists</w:t>
+      </w:r>
+      <w:r>
+        <w:t xml:space="preserve"> to access these values to determine which of their sprites to display, and where to display them (cf. the figure above). </w:t>
+      </w:r>
+    </w:p>
+    <w:p>
+      <w:pPr>
+        <w:pStyle w:val="NoSpacing"/>
+      </w:pPr>
+    </w:p>
+    <w:p>
+      <w:pPr>
+        <w:pStyle w:val="NoSpacing"/>
+      </w:pPr>
+      <w:r>
+        <w:t xml:space="preserve">A possible architecture for the </w:t>
+      </w:r>
+      <w:r>
+        <w:rPr>
+          <w:b/>
+        </w:rPr>
+        <w:t>Viewport</w:t>
+      </w:r>
+      <w:r>
+        <w:t xml:space="preserve"> class is:</w:t>
+      </w:r>
+    </w:p>
+    <w:p>
+      <w:pPr>
+        <w:pStyle w:val="NoSpacing"/>
       </w:pPr>
     </w:p>
     <w:p>
@@ -196,14 +538,145 @@
           <w:szCs w:val="32"/>
         </w:rPr>
       </w:pPr>
-      <w:proofErr w:type="gramStart"/>
-      <w:r>
-        <w:rPr>
-          <w:b/>
+      <w:r>
+        <w:rPr>
+          <w:b/>
+          <w:noProof/>
           <w:sz w:val="32"/>
           <w:szCs w:val="32"/>
+          <w:lang w:val="en-NZ" w:eastAsia="en-NZ" w:bidi="ar-SA"/>
+        </w:rPr>
+        <w:drawing>
+          <wp:inline distT="0" distB="0" distL="0" distR="0" wp14:anchorId="198E25E8" wp14:editId="2AD087AA">
+            <wp:extent cx="4895850" cy="2419350"/>
+            <wp:effectExtent l="0" t="0" r="0" b="0"/>
+            <wp:docPr id="2" name="Picture 2"/>
+            <wp:cNvGraphicFramePr>
+              <a:graphicFrameLocks xmlns:a="http://schemas.openxmlformats.org/drawingml/2006/main" noChangeAspect="1"/>
+            </wp:cNvGraphicFramePr>
+            <a:graphic xmlns:a="http://schemas.openxmlformats.org/drawingml/2006/main">
+              <a:graphicData uri="http://schemas.openxmlformats.org/drawingml/2006/picture">
+                <pic:pic xmlns:pic="http://schemas.openxmlformats.org/drawingml/2006/picture">
+                  <pic:nvPicPr>
+                    <pic:cNvPr id="2" name="Capture.JPG"/>
+                    <pic:cNvPicPr/>
+                  </pic:nvPicPr>
+                  <pic:blipFill>
+                    <a:blip r:embed="rId8">
+                      <a:extLst>
+                        <a:ext uri="{28A0092B-C50C-407E-A947-70E740481C1C}">
+                          <a14:useLocalDpi xmlns:a14="http://schemas.microsoft.com/office/drawing/2010/main" val="0"/>
+                        </a:ext>
+                      </a:extLst>
+                    </a:blip>
+                    <a:stretch>
+                      <a:fillRect/>
+                    </a:stretch>
+                  </pic:blipFill>
+                  <pic:spPr>
+                    <a:xfrm>
+                      <a:off x="0" y="0"/>
+                      <a:ext cx="4895850" cy="2419350"/>
+                    </a:xfrm>
+                    <a:prstGeom prst="rect">
+                      <a:avLst/>
+                    </a:prstGeom>
+                  </pic:spPr>
+                </pic:pic>
+              </a:graphicData>
+            </a:graphic>
+          </wp:inline>
+        </w:drawing>
+      </w:r>
+    </w:p>
+    <w:p>
+      <w:pPr>
+        <w:pStyle w:val="NoSpacing"/>
+      </w:pPr>
+    </w:p>
+    <w:p>
+      <w:pPr>
+        <w:pStyle w:val="NoSpacing"/>
+      </w:pPr>
+      <w:r>
+        <w:t xml:space="preserve">Note that the </w:t>
+      </w:r>
+      <w:r>
+        <w:rPr>
+          <w:b/>
+        </w:rPr>
+        <w:t>Viewport</w:t>
+      </w:r>
+      <w:r>
+        <w:t xml:space="preserve"> has a reference to the </w:t>
+      </w:r>
+      <w:r>
+        <w:rPr>
+          <w:b/>
+        </w:rPr>
+        <w:t>TileMap</w:t>
+      </w:r>
+      <w:r>
+        <w:t xml:space="preserve"> that it is displaying. By accessing </w:t>
+      </w:r>
+      <w:r>
+        <w:rPr>
+          <w:b/>
+        </w:rPr>
+        <w:t>TileMap</w:t>
+      </w:r>
+      <w:r>
+        <w:t xml:space="preserve">, the </w:t>
+      </w:r>
+      <w:r>
+        <w:rPr>
+          <w:b/>
+        </w:rPr>
+        <w:t>Viewport</w:t>
+      </w:r>
+      <w:r>
+        <w:t xml:space="preserve"> can determine which images to display on the </w:t>
+      </w:r>
+      <w:r>
+        <w:rPr>
+          <w:b/>
+        </w:rPr>
+        <w:t>Form</w:t>
+      </w:r>
+      <w:r>
+        <w:t xml:space="preserve"> (see below for discussion).</w:t>
+      </w:r>
+    </w:p>
+    <w:p>
+      <w:pPr>
+        <w:pStyle w:val="NoSpacing"/>
+      </w:pPr>
+    </w:p>
+    <w:p>
+      <w:pPr>
+        <w:pStyle w:val="NoSpacing"/>
+        <w:rPr>
+          <w:b/>
+          <w:sz w:val="32"/>
+          <w:szCs w:val="32"/>
+        </w:rPr>
+      </w:pPr>
+      <w:r>
+        <w:rPr>
+          <w:b/>
+          <w:sz w:val="32"/>
+          <w:szCs w:val="32"/>
         </w:rPr>
         <w:t>Viewport::</w:t>
+      </w:r>
+      <w:proofErr w:type="gramStart"/>
+      <w:r>
+        <w:rPr>
+          <w:b/>
+          <w:sz w:val="32"/>
+          <w:szCs w:val="32"/>
+        </w:rPr>
+        <w:t>ViewportMove(</w:t>
       </w:r>
       <w:proofErr w:type="spellStart"/>
       <w:proofErr w:type="gramEnd"/>
@@ -213,7 +686,7 @@
           <w:sz w:val="32"/>
           <w:szCs w:val="32"/>
         </w:rPr>
-        <w:t>ViewportMove</w:t>
+        <w:t>int</w:t>
       </w:r>
       <w:proofErr w:type="spellEnd"/>
       <w:r>
@@ -222,7 +695,7 @@
           <w:sz w:val="32"/>
           <w:szCs w:val="32"/>
         </w:rPr>
-        <w:t xml:space="preserve">(int </w:t>
+        <w:t xml:space="preserve"> xMove, </w:t>
       </w:r>
       <w:proofErr w:type="spellStart"/>
       <w:r>
@@ -231,7 +704,7 @@
           <w:sz w:val="32"/>
           <w:szCs w:val="32"/>
         </w:rPr>
-        <w:t>xMove</w:t>
+        <w:t>int</w:t>
       </w:r>
       <w:proofErr w:type="spellEnd"/>
       <w:r>
@@ -240,7 +713,7 @@
           <w:sz w:val="32"/>
           <w:szCs w:val="32"/>
         </w:rPr>
-        <w:t xml:space="preserve">, int </w:t>
+        <w:t xml:space="preserve"> </w:t>
       </w:r>
       <w:proofErr w:type="spellStart"/>
       <w:r>
@@ -264,6 +737,162 @@
     <w:p>
       <w:pPr>
         <w:pStyle w:val="NoSpacing"/>
+      </w:pPr>
+      <w:r>
+        <w:t xml:space="preserve">The </w:t>
+      </w:r>
+      <w:r>
+        <w:rPr>
+          <w:b/>
+        </w:rPr>
+        <w:t>ViewportMove</w:t>
+      </w:r>
+      <w:r>
+        <w:t xml:space="preserve"> method as defined here accepts two parameters: </w:t>
+      </w:r>
+      <w:r>
+        <w:rPr>
+          <w:b/>
+        </w:rPr>
+        <w:t>xMove</w:t>
+      </w:r>
+      <w:r>
+        <w:t xml:space="preserve"> and </w:t>
+      </w:r>
+      <w:proofErr w:type="spellStart"/>
+      <w:r>
+        <w:rPr>
+          <w:b/>
+        </w:rPr>
+        <w:t>yMove</w:t>
+      </w:r>
+      <w:proofErr w:type="spellEnd"/>
+      <w:r>
+        <w:t xml:space="preserve">. It adjusts the X and Y pixel </w:t>
+      </w:r>
+      <w:r>
+        <w:t>world c</w:t>
+      </w:r>
+      <w:r>
+        <w:t xml:space="preserve">oordinates of the </w:t>
+      </w:r>
+      <w:r>
+        <w:rPr>
+          <w:b/>
+        </w:rPr>
+        <w:t>Viewport’s</w:t>
+      </w:r>
+      <w:r>
+        <w:t xml:space="preserve"> upper left corner by adding </w:t>
+      </w:r>
+      <w:r>
+        <w:rPr>
+          <w:b/>
+        </w:rPr>
+        <w:t>xMove</w:t>
+      </w:r>
+      <w:r>
+        <w:t xml:space="preserve"> to the X coordinate and </w:t>
+      </w:r>
+      <w:proofErr w:type="spellStart"/>
+      <w:r>
+        <w:rPr>
+          <w:b/>
+        </w:rPr>
+        <w:t>yMove</w:t>
+      </w:r>
+      <w:proofErr w:type="spellEnd"/>
+      <w:r>
+        <w:t xml:space="preserve"> to the Y coordinate. The object generating the </w:t>
+      </w:r>
+      <w:r>
+        <w:rPr>
+          <w:b/>
+        </w:rPr>
+        <w:t>ViewportMove</w:t>
+      </w:r>
+      <w:r>
+        <w:t xml:space="preserve"> call (it will be the </w:t>
+      </w:r>
+      <w:r>
+        <w:rPr>
+          <w:b/>
+        </w:rPr>
+        <w:t>Form’s KeyDown</w:t>
+      </w:r>
+      <w:r>
+        <w:t xml:space="preserve"> event handler in the first instance) is responsible for passing positive and negative values in to the method as required. (NB: This is a temporary method. Our technique for controlling the position of the </w:t>
+      </w:r>
+      <w:r>
+        <w:rPr>
+          <w:b/>
+        </w:rPr>
+        <w:t>Viewport</w:t>
+      </w:r>
+      <w:r>
+        <w:t xml:space="preserve"> will change when we add a player character to the screen.)</w:t>
+      </w:r>
+    </w:p>
+    <w:p>
+      <w:pPr>
+        <w:pStyle w:val="NoSpacing"/>
+      </w:pPr>
+    </w:p>
+    <w:p>
+      <w:pPr>
+        <w:pStyle w:val="NoSpacing"/>
+      </w:pPr>
+      <w:r>
+        <w:t xml:space="preserve">The </w:t>
+      </w:r>
+      <w:r>
+        <w:rPr>
+          <w:b/>
+        </w:rPr>
+        <w:t>Viewport</w:t>
+      </w:r>
+      <w:r>
+        <w:t xml:space="preserve"> must not run off the edge of the </w:t>
+      </w:r>
+      <w:r>
+        <w:t>world</w:t>
+      </w:r>
+      <w:r>
+        <w:t xml:space="preserve">. Make sure that you check for this, and adjust the coordinates as required. The top and left limits for the </w:t>
+      </w:r>
+      <w:r>
+        <w:rPr>
+          <w:b/>
+        </w:rPr>
+        <w:t>Viewport</w:t>
+      </w:r>
+      <w:r>
+        <w:t xml:space="preserve"> are always 0 (the top and left edges of its canvas). The right and bottom limits are dependent on the size of the </w:t>
+      </w:r>
+      <w:r>
+        <w:t>world map</w:t>
+      </w:r>
+      <w:r>
+        <w:t xml:space="preserve"> and the </w:t>
+      </w:r>
+      <w:r>
+        <w:rPr>
+          <w:b/>
+        </w:rPr>
+        <w:t>Viewport</w:t>
+      </w:r>
+      <w:r>
+        <w:t>, and must be computed.</w:t>
+      </w:r>
+    </w:p>
+    <w:p>
+      <w:pPr>
+        <w:pStyle w:val="NoSpacing"/>
+      </w:pPr>
+    </w:p>
+    <w:p>
+      <w:pPr>
+        <w:pStyle w:val="NoSpacing"/>
         <w:rPr>
           <w:b/>
           <w:sz w:val="32"/>
@@ -280,69 +909,1073 @@
           <w:szCs w:val="32"/>
         </w:rPr>
       </w:pPr>
-      <w:proofErr w:type="gramStart"/>
-      <w:r>
+    </w:p>
+    <w:p>
+      <w:pPr>
+        <w:pStyle w:val="NoSpacing"/>
         <w:rPr>
           <w:b/>
           <w:sz w:val="32"/>
           <w:szCs w:val="32"/>
         </w:rPr>
-        <w:t>Viewport::</w:t>
-      </w:r>
-      <w:proofErr w:type="spellStart"/>
-      <w:proofErr w:type="gramEnd"/>
-      <w:r>
+      </w:pPr>
+    </w:p>
+    <w:p>
+      <w:pPr>
+        <w:pStyle w:val="NoSpacing"/>
         <w:rPr>
           <w:b/>
           <w:sz w:val="32"/>
           <w:szCs w:val="32"/>
         </w:rPr>
-        <w:t>ViewportDraw</w:t>
-      </w:r>
-      <w:proofErr w:type="spellEnd"/>
-      <w:r>
+      </w:pPr>
+    </w:p>
+    <w:p>
+      <w:pPr>
+        <w:pStyle w:val="NoSpacing"/>
         <w:rPr>
           <w:b/>
           <w:sz w:val="32"/>
           <w:szCs w:val="32"/>
         </w:rPr>
-        <w:t>()</w:t>
-      </w:r>
-    </w:p>
-    <w:p>
-      <w:pPr>
-        <w:pStyle w:val="NoSpacing"/>
+      </w:pPr>
+      <w:r>
         <w:rPr>
           <w:b/>
           <w:sz w:val="32"/>
           <w:szCs w:val="32"/>
         </w:rPr>
-      </w:pPr>
-    </w:p>
-    <w:p>
-      <w:pPr>
-        <w:pStyle w:val="NoSpacing"/>
+        <w:lastRenderedPageBreak/>
+        <w:t>Viewport::</w:t>
+      </w:r>
+      <w:proofErr w:type="spellStart"/>
+      <w:proofErr w:type="gramStart"/>
+      <w:r>
         <w:rPr>
           <w:b/>
           <w:sz w:val="32"/>
           <w:szCs w:val="32"/>
         </w:rPr>
-      </w:pPr>
-    </w:p>
-    <w:p>
-      <w:pPr>
-        <w:pStyle w:val="NoSpacing"/>
+        <w:t>ViewportDraw</w:t>
+      </w:r>
+      <w:proofErr w:type="spellEnd"/>
+      <w:r>
         <w:rPr>
           <w:b/>
           <w:sz w:val="32"/>
           <w:szCs w:val="32"/>
         </w:rPr>
+        <w:t>()</w:t>
+      </w:r>
+      <w:proofErr w:type="gramEnd"/>
+    </w:p>
+    <w:p>
+      <w:pPr>
+        <w:pStyle w:val="NoSpacing"/>
+      </w:pPr>
+      <w:r>
+        <w:t>This is the tricky part of implementing a scrolling map.  Consider the figure below:</w:t>
+      </w:r>
+    </w:p>
+    <w:p>
+      <w:pPr>
+        <w:pStyle w:val="NoSpacing"/>
+        <w:rPr>
+          <w:b/>
+          <w:sz w:val="32"/>
+          <w:szCs w:val="32"/>
+        </w:rPr>
+      </w:pPr>
+      <w:r>
+        <w:rPr>
+          <w:b/>
+          <w:sz w:val="32"/>
+          <w:szCs w:val="32"/>
+        </w:rPr>
+        <w:pict w14:anchorId="77C009AD">
+          <v:group id="Group 4" o:spid="_x0000_s1033" style="position:absolute;margin-left:0;margin-top:19pt;width:327.7pt;height:238.4pt;z-index:251659264" coordsize="64572,46979" o:gfxdata="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">
+            <v:shapetype id="_x0000_t75" coordsize="21600,21600" o:spt="75" o:preferrelative="t" path="m@4@5l@4@11@9@11@9@5xe" filled="f" stroked="f">
+              <v:stroke joinstyle="miter"/>
+              <v:formulas>
+                <v:f eqn="if lineDrawn pixelLineWidth 0"/>
+                <v:f eqn="sum @0 1 0"/>
+                <v:f eqn="sum 0 0 @1"/>
+                <v:f eqn="prod @2 1 2"/>
+                <v:f eqn="prod @3 21600 pixelWidth"/>
+                <v:f eqn="prod @3 21600 pixelHeight"/>
+                <v:f eqn="sum @0 0 1"/>
+                <v:f eqn="prod @6 1 2"/>
+                <v:f eqn="prod @7 21600 pixelWidth"/>
+                <v:f eqn="sum @8 21600 0"/>
+                <v:f eqn="prod @7 21600 pixelHeight"/>
+                <v:f eqn="sum @10 21600 0"/>
+              </v:formulas>
+              <v:path o:extrusionok="f" gradientshapeok="t" o:connecttype="rect"/>
+              <o:lock v:ext="edit" aspectratio="t"/>
+            </v:shapetype>
+            <v:shape id="Picture 8" o:spid="_x0000_s1034" type="#_x0000_t75" style="position:absolute;width:64572;height:46979;visibility:visible;mso-wrap-style:square" o:gfxdata="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">
+              <v:imagedata r:id="rId9" o:title=""/>
+              <v:path arrowok="t"/>
+            </v:shape>
+            <v:rect id="Rectangle 9" o:spid="_x0000_s1035" style="position:absolute;left:15903;top:13261;width:32766;height:20574;visibility:visible;mso-wrap-style:square;v-text-anchor:middle" o:gfxdata="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" filled="f" strokecolor="yellow" strokeweight="6pt"/>
+          </v:group>
+        </w:pict>
+      </w:r>
+    </w:p>
+    <w:p>
+      <w:pPr>
+        <w:pStyle w:val="NoSpacing"/>
+        <w:rPr>
+          <w:b/>
+          <w:sz w:val="32"/>
+          <w:szCs w:val="32"/>
+        </w:rPr>
+      </w:pPr>
+    </w:p>
+    <w:p>
+      <w:pPr>
+        <w:pStyle w:val="NoSpacing"/>
+        <w:rPr>
+          <w:b/>
+          <w:sz w:val="32"/>
+          <w:szCs w:val="32"/>
+        </w:rPr>
       </w:pPr>
     </w:p>
     <w:p/>
     <w:p/>
+    <w:p/>
+    <w:p/>
+    <w:p/>
+    <w:p/>
+    <w:p/>
+    <w:p/>
+    <w:p>
+      <w:pPr>
+        <w:pStyle w:val="NoSpacing"/>
+      </w:pPr>
+      <w:r>
+        <w:t xml:space="preserve">The main image is the </w:t>
+      </w:r>
+      <w:r>
+        <w:t>world m</w:t>
+      </w:r>
+      <w:r>
+        <w:t xml:space="preserve">ap; the interior square represents the area of the </w:t>
+      </w:r>
+      <w:r>
+        <w:rPr>
+          <w:b/>
+        </w:rPr>
+        <w:t>Viewport</w:t>
+      </w:r>
+      <w:r>
+        <w:t xml:space="preserve">. You want to draw the pixels inside that area to the </w:t>
+      </w:r>
+      <w:r>
+        <w:rPr>
+          <w:b/>
+        </w:rPr>
+        <w:t>Form</w:t>
+      </w:r>
+      <w:r>
+        <w:t xml:space="preserve"> (we aren’t drawing the sprite yet). You must perform the following steps:</w:t>
+      </w:r>
+    </w:p>
+    <w:p>
+      <w:pPr>
+        <w:pStyle w:val="NoSpacing"/>
+      </w:pPr>
+    </w:p>
+    <w:p>
+      <w:pPr>
+        <w:pStyle w:val="NoSpacing"/>
+        <w:numPr>
+          <w:ilvl w:val="0"/>
+          <w:numId w:val="6"/>
+        </w:numPr>
+      </w:pPr>
+      <w:r>
+        <w:t xml:space="preserve">Convert the pixel </w:t>
+      </w:r>
+      <w:r>
+        <w:t>world c</w:t>
+      </w:r>
+      <w:r>
+        <w:t xml:space="preserve">oordinates of the </w:t>
+      </w:r>
+      <w:r>
+        <w:rPr>
+          <w:b/>
+        </w:rPr>
+        <w:t>Viewport’s</w:t>
+      </w:r>
+      <w:r>
+        <w:t xml:space="preserve"> upper left corner to Tile Map coordinates, so you know which tile to start with. Starting with that tile, you intend to draw </w:t>
+      </w:r>
+      <w:proofErr w:type="spellStart"/>
+      <w:r>
+        <w:rPr>
+          <w:b/>
+        </w:rPr>
+        <w:t>viewportTilesWide</w:t>
+      </w:r>
+      <w:proofErr w:type="spellEnd"/>
+      <w:r>
+        <w:t xml:space="preserve"> columns and </w:t>
+      </w:r>
+      <w:proofErr w:type="spellStart"/>
+      <w:r>
+        <w:rPr>
+          <w:b/>
+        </w:rPr>
+        <w:t>viewportTilesHigh</w:t>
+      </w:r>
+      <w:proofErr w:type="spellEnd"/>
+      <w:r>
+        <w:t xml:space="preserve"> rows of tiles to the canvas.</w:t>
+      </w:r>
+    </w:p>
+    <w:p>
+      <w:pPr>
+        <w:pStyle w:val="NoSpacing"/>
+        <w:ind w:left="720"/>
+      </w:pPr>
+    </w:p>
+    <w:p>
+      <w:pPr>
+        <w:pStyle w:val="NoSpacing"/>
+        <w:numPr>
+          <w:ilvl w:val="0"/>
+          <w:numId w:val="6"/>
+        </w:numPr>
+      </w:pPr>
+      <w:r>
+        <w:t xml:space="preserve">Determine the </w:t>
+      </w:r>
+      <w:r>
+        <w:rPr>
+          <w:b/>
+          <w:i/>
+        </w:rPr>
+        <w:t>offset</w:t>
+      </w:r>
+      <w:r>
+        <w:t xml:space="preserve"> of the </w:t>
+      </w:r>
+      <w:r>
+        <w:rPr>
+          <w:b/>
+        </w:rPr>
+        <w:t>Viewport’s</w:t>
+      </w:r>
+      <w:r>
+        <w:t xml:space="preserve"> upper left corner from the edge of the tile boundary. To obtain smooth scrolling, your </w:t>
+      </w:r>
+      <w:r>
+        <w:rPr>
+          <w:b/>
+        </w:rPr>
+        <w:t>Viewport</w:t>
+      </w:r>
+      <w:r>
+        <w:t xml:space="preserve"> must move in steps of a size much smaller than </w:t>
+      </w:r>
+      <w:r>
+        <w:t>the size of an individual tile</w:t>
+      </w:r>
+      <w:r>
+        <w:t xml:space="preserve"> (the Viewport usually moves only 2 or 3 pixels at each draw cycle). Otherwise your scroll</w:t>
+      </w:r>
+      <w:r>
+        <w:t>ing</w:t>
+      </w:r>
+      <w:r>
+        <w:t xml:space="preserve"> will jump along in large </w:t>
+      </w:r>
+      <w:r>
+        <w:t>tile</w:t>
+      </w:r>
+      <w:r>
+        <w:t xml:space="preserve"> size leaps instead of scrolling smoothly. Therefore, you will </w:t>
+      </w:r>
+      <w:r>
+        <w:t>often</w:t>
+      </w:r>
+      <w:r>
+        <w:t xml:space="preserve"> be displaying only a partial tile in </w:t>
+      </w:r>
+      <w:r>
+        <w:t xml:space="preserve">the leftmost column </w:t>
+      </w:r>
+      <w:r>
+        <w:t>and</w:t>
+      </w:r>
+      <w:r>
+        <w:t xml:space="preserve"> top row</w:t>
+      </w:r>
+      <w:r>
+        <w:t>. The number of pixels away from the tile edge where you begin drawing is called the offset (see the figure below for more discussion). You must take this offset into account when deciding where on the canvas to draw each tile image.</w:t>
+      </w:r>
+    </w:p>
+    <w:p>
+      <w:pPr>
+        <w:pStyle w:val="NoSpacing"/>
+        <w:ind w:left="720"/>
+      </w:pPr>
+    </w:p>
+    <w:p>
+      <w:pPr>
+        <w:pStyle w:val="NoSpacing"/>
+        <w:numPr>
+          <w:ilvl w:val="0"/>
+          <w:numId w:val="6"/>
+        </w:numPr>
+      </w:pPr>
+      <w:r>
+        <w:t xml:space="preserve">Using a nested for loop, cycle through all the tiles you need to draw. Access the correct image using the </w:t>
+      </w:r>
+      <w:r>
+        <w:rPr>
+          <w:b/>
+        </w:rPr>
+        <w:t>TileMap</w:t>
+      </w:r>
+      <w:r>
+        <w:t xml:space="preserve">, as </w:t>
+      </w:r>
+      <w:r>
+        <w:t>discussed in lecture</w:t>
+      </w:r>
+      <w:r>
+        <w:t>. Determine the correct screen loc</w:t>
+      </w:r>
+      <w:r>
+        <w:t>ation for the tile, and draw it (r</w:t>
+      </w:r>
+      <w:r>
+        <w:t>emember to shift the tiles as needed fo</w:t>
+      </w:r>
+      <w:r>
+        <w:t>r the offset computed in step 2).</w:t>
+      </w:r>
+      <w:r>
+        <w:t xml:space="preserve"> This will usually cause the tiles in the leftmost column and topmost row to be drawn to a negative location, while the tiles in the right</w:t>
+      </w:r>
+      <w:r>
+        <w:t xml:space="preserve"> </w:t>
+      </w:r>
+      <w:r>
+        <w:t>most column and bottom</w:t>
+      </w:r>
+      <w:r>
+        <w:t xml:space="preserve"> </w:t>
+      </w:r>
+      <w:r>
+        <w:t xml:space="preserve">most row will be only partially displayed. This is called clipping, and is quite tricky to handle in Windows programming, but not in Visual Studio, which automatically takes care of the mechanics of it for you. You simply need to pass the negative pixel location to the </w:t>
+      </w:r>
+      <w:proofErr w:type="spellStart"/>
+      <w:r>
+        <w:rPr>
+          <w:b/>
+        </w:rPr>
+        <w:t>DrawImage</w:t>
+      </w:r>
+      <w:proofErr w:type="spellEnd"/>
+      <w:r>
+        <w:t xml:space="preserve"> method call.</w:t>
+      </w:r>
+    </w:p>
+    <w:p>
+      <w:pPr>
+        <w:rPr>
+          <w:rFonts w:cs="Calibri"/>
+          <w:sz w:val="20"/>
+          <w:szCs w:val="20"/>
+        </w:rPr>
+      </w:pPr>
+    </w:p>
+    <w:p>
+      <w:pPr>
+        <w:pStyle w:val="NoSpacing"/>
+      </w:pPr>
+      <w:r>
+        <w:lastRenderedPageBreak/>
+        <w:t xml:space="preserve">To make </w:t>
+      </w:r>
+      <w:r>
+        <w:t>the offset management</w:t>
+      </w:r>
+      <w:r>
+        <w:t xml:space="preserve"> process clearer, consider the figure below:</w:t>
+      </w:r>
+    </w:p>
+    <w:p>
+      <w:pPr>
+        <w:pStyle w:val="NoSpacing"/>
+      </w:pPr>
+    </w:p>
+    <w:p>
+      <w:pPr>
+        <w:jc w:val="center"/>
+        <w:rPr>
+          <w:rFonts w:cs="Calibri"/>
+          <w:sz w:val="20"/>
+          <w:szCs w:val="20"/>
+        </w:rPr>
+      </w:pPr>
+      <w:r>
+        <w:rPr>
+          <w:rFonts w:cs="Calibri"/>
+          <w:noProof/>
+          <w:sz w:val="20"/>
+          <w:szCs w:val="20"/>
+          <w:lang w:val="en-NZ" w:eastAsia="en-NZ" w:bidi="ar-SA"/>
+        </w:rPr>
+        <w:drawing>
+          <wp:inline distT="0" distB="0" distL="0" distR="0" wp14:anchorId="3D61868F" wp14:editId="52A86515">
+            <wp:extent cx="3486150" cy="1876425"/>
+            <wp:effectExtent l="0" t="0" r="0" b="0"/>
+            <wp:docPr id="10" name="Picture 10"/>
+            <wp:cNvGraphicFramePr>
+              <a:graphicFrameLocks xmlns:a="http://schemas.openxmlformats.org/drawingml/2006/main" noChangeAspect="1"/>
+            </wp:cNvGraphicFramePr>
+            <a:graphic xmlns:a="http://schemas.openxmlformats.org/drawingml/2006/main">
+              <a:graphicData uri="http://schemas.openxmlformats.org/drawingml/2006/picture">
+                <pic:pic xmlns:pic="http://schemas.openxmlformats.org/drawingml/2006/picture">
+                  <pic:nvPicPr>
+                    <pic:cNvPr id="0" name="Picture 5"/>
+                    <pic:cNvPicPr>
+                      <a:picLocks noChangeAspect="1" noChangeArrowheads="1"/>
+                    </pic:cNvPicPr>
+                  </pic:nvPicPr>
+                  <pic:blipFill>
+                    <a:blip r:embed="rId10">
+                      <a:extLst>
+                        <a:ext uri="{28A0092B-C50C-407E-A947-70E740481C1C}">
+                          <a14:useLocalDpi xmlns:a14="http://schemas.microsoft.com/office/drawing/2010/main" val="0"/>
+                        </a:ext>
+                      </a:extLst>
+                    </a:blip>
+                    <a:srcRect/>
+                    <a:stretch>
+                      <a:fillRect/>
+                    </a:stretch>
+                  </pic:blipFill>
+                  <pic:spPr bwMode="auto">
+                    <a:xfrm>
+                      <a:off x="0" y="0"/>
+                      <a:ext cx="3486150" cy="1876425"/>
+                    </a:xfrm>
+                    <a:prstGeom prst="rect">
+                      <a:avLst/>
+                    </a:prstGeom>
+                    <a:noFill/>
+                    <a:ln>
+                      <a:noFill/>
+                    </a:ln>
+                  </pic:spPr>
+                </pic:pic>
+              </a:graphicData>
+            </a:graphic>
+          </wp:inline>
+        </w:drawing>
+      </w:r>
+    </w:p>
+    <w:p>
+      <w:pPr>
+        <w:pStyle w:val="NoSpacing"/>
+      </w:pPr>
+      <w:r>
+        <w:t xml:space="preserve">This represents a </w:t>
+      </w:r>
+      <w:r>
+        <w:rPr>
+          <w:b/>
+        </w:rPr>
+        <w:t>Tile Map</w:t>
+      </w:r>
+      <w:r>
+        <w:t xml:space="preserve"> that is 18 tiles wide and 11 tiles high. The interior square is the </w:t>
+      </w:r>
+      <w:r>
+        <w:rPr>
+          <w:b/>
+        </w:rPr>
+        <w:t>Viewport</w:t>
+      </w:r>
+      <w:r>
+        <w:t xml:space="preserve">, which is 10 tiles wide and 8 tiles high. You want to draw the area inside the </w:t>
+      </w:r>
+      <w:r>
+        <w:rPr>
+          <w:b/>
+        </w:rPr>
+        <w:t>Viewport</w:t>
+      </w:r>
+      <w:r>
+        <w:t xml:space="preserve"> to the screen. Assume each tile is 10 pixels wide.</w:t>
+      </w:r>
+    </w:p>
+    <w:p>
+      <w:pPr>
+        <w:pStyle w:val="NoSpacing"/>
+      </w:pPr>
+    </w:p>
+    <w:p>
+      <w:pPr>
+        <w:pStyle w:val="NoSpacing"/>
+        <w:numPr>
+          <w:ilvl w:val="0"/>
+          <w:numId w:val="8"/>
+        </w:numPr>
+      </w:pPr>
+      <w:r>
+        <w:t xml:space="preserve">The </w:t>
+      </w:r>
+      <w:r>
+        <w:rPr>
+          <w:b/>
+        </w:rPr>
+        <w:t>pixel</w:t>
+      </w:r>
+      <w:r>
+        <w:t xml:space="preserve"> </w:t>
+      </w:r>
+      <w:r>
+        <w:t>world c</w:t>
+      </w:r>
+      <w:r>
+        <w:t xml:space="preserve">oordinates of the upper left corner of the </w:t>
+      </w:r>
+      <w:r>
+        <w:rPr>
+          <w:b/>
+        </w:rPr>
+        <w:t>Viewport</w:t>
+      </w:r>
+      <w:r>
+        <w:t xml:space="preserve"> are (52, 10). That pixel location is in the </w:t>
+      </w:r>
+      <w:r>
+        <w:rPr>
+          <w:b/>
+        </w:rPr>
+        <w:t>tile</w:t>
+      </w:r>
+      <w:r>
+        <w:t xml:space="preserve"> in column 5 and row 1 of the map. That is, the pixel coordinates (52,</w:t>
+      </w:r>
+      <w:r>
+        <w:t xml:space="preserve"> </w:t>
+      </w:r>
+      <w:r>
+        <w:t>10) correspond to a location in tile (5,</w:t>
+      </w:r>
+      <w:r>
+        <w:t xml:space="preserve"> </w:t>
+      </w:r>
+      <w:r>
+        <w:t>1). These values can be obtained by dividing the pixel coordinate by the dimension of the individual tiles. Thus, you can convert from pixel coordinate to map coordinate using this equation (remember that / is integer division in this situation in C++; any remainder is discarded):</w:t>
+      </w:r>
+    </w:p>
+    <w:p>
+      <w:pPr>
+        <w:pStyle w:val="NoSpacing"/>
+        <w:ind w:left="720"/>
+      </w:pPr>
+    </w:p>
+    <w:p>
+      <w:pPr>
+        <w:pStyle w:val="NoSpacing"/>
+        <w:ind w:left="720"/>
+        <w:rPr>
+          <w:rFonts w:cs="Calibri"/>
+          <w:b/>
+          <w:sz w:val="20"/>
+          <w:szCs w:val="20"/>
+        </w:rPr>
+      </w:pPr>
+      <w:proofErr w:type="spellStart"/>
+      <w:r>
+        <w:rPr>
+          <w:rFonts w:cs="Calibri"/>
+          <w:b/>
+          <w:sz w:val="20"/>
+          <w:szCs w:val="20"/>
+        </w:rPr>
+        <w:t>TileCoordinate</w:t>
+      </w:r>
+      <w:proofErr w:type="spellEnd"/>
+      <w:r>
+        <w:rPr>
+          <w:rFonts w:cs="Calibri"/>
+          <w:b/>
+          <w:sz w:val="20"/>
+          <w:szCs w:val="20"/>
+        </w:rPr>
+        <w:t xml:space="preserve"> = </w:t>
+      </w:r>
+      <w:proofErr w:type="spellStart"/>
+      <w:r>
+        <w:rPr>
+          <w:rFonts w:cs="Calibri"/>
+          <w:b/>
+          <w:sz w:val="20"/>
+          <w:szCs w:val="20"/>
+        </w:rPr>
+        <w:t>PixelCoordinate</w:t>
+      </w:r>
+      <w:proofErr w:type="spellEnd"/>
+      <w:r>
+        <w:rPr>
+          <w:rFonts w:cs="Calibri"/>
+          <w:b/>
+          <w:sz w:val="20"/>
+          <w:szCs w:val="20"/>
+        </w:rPr>
+        <w:t>/</w:t>
+      </w:r>
+      <w:proofErr w:type="spellStart"/>
+      <w:r>
+        <w:rPr>
+          <w:rFonts w:cs="Calibri"/>
+          <w:b/>
+          <w:sz w:val="20"/>
+          <w:szCs w:val="20"/>
+        </w:rPr>
+        <w:t>tileSide</w:t>
+      </w:r>
+      <w:proofErr w:type="spellEnd"/>
+    </w:p>
+    <w:p>
+      <w:pPr>
+        <w:pStyle w:val="NoSpacing"/>
+        <w:ind w:left="720"/>
+      </w:pPr>
+    </w:p>
+    <w:p>
+      <w:pPr>
+        <w:pStyle w:val="NoSpacing"/>
+        <w:numPr>
+          <w:ilvl w:val="0"/>
+          <w:numId w:val="8"/>
+        </w:numPr>
+      </w:pPr>
+      <w:r>
+        <w:t xml:space="preserve">Note that the upper left corner of the Viewport does not lie precisely on a tile boundary, it is “inside” tile (5, 1). When we draw tile (5, 1) to the form, we can’t position it precisely at (0, 0) on the canvas. It must be shifted to the left by the offset of the Viewport from the tile boundary (in this case that is 2 pixels along the x-axis). The offset of the pixel </w:t>
+      </w:r>
+      <w:r>
+        <w:t>world c</w:t>
+      </w:r>
+      <w:r>
+        <w:t>oordinate can be determined by taking the remainder of the pixel coordinate divided by the tile dimension. (For example, to get to pixel 52, you cross 5 complete tiles, and two further pixels. The offset is 2.) This “get the remainder” operation is simply modulo arithmetic. Thus, we can compute:</w:t>
+      </w:r>
+    </w:p>
+    <w:p>
+      <w:pPr>
+        <w:pStyle w:val="NoSpacing"/>
+        <w:ind w:left="720"/>
+      </w:pPr>
+    </w:p>
+    <w:p>
+      <w:pPr>
+        <w:pStyle w:val="NoSpacing"/>
+        <w:ind w:left="720"/>
+        <w:rPr>
+          <w:rFonts w:cs="Calibri"/>
+          <w:b/>
+          <w:sz w:val="20"/>
+          <w:szCs w:val="20"/>
+        </w:rPr>
+      </w:pPr>
+      <w:proofErr w:type="spellStart"/>
+      <w:r>
+        <w:rPr>
+          <w:rFonts w:cs="Calibri"/>
+          <w:b/>
+          <w:sz w:val="20"/>
+          <w:szCs w:val="20"/>
+        </w:rPr>
+        <w:t>TileOffset</w:t>
+      </w:r>
+      <w:proofErr w:type="spellEnd"/>
+      <w:r>
+        <w:rPr>
+          <w:rFonts w:cs="Calibri"/>
+          <w:b/>
+          <w:sz w:val="20"/>
+          <w:szCs w:val="20"/>
+        </w:rPr>
+        <w:t xml:space="preserve"> = </w:t>
+      </w:r>
+      <w:proofErr w:type="spellStart"/>
+      <w:proofErr w:type="gramStart"/>
+      <w:r>
+        <w:rPr>
+          <w:rFonts w:cs="Calibri"/>
+          <w:b/>
+          <w:sz w:val="20"/>
+          <w:szCs w:val="20"/>
+        </w:rPr>
+        <w:t>PixelCoordinate</w:t>
+      </w:r>
+      <w:proofErr w:type="spellEnd"/>
+      <w:r>
+        <w:rPr>
+          <w:rFonts w:cs="Calibri"/>
+          <w:b/>
+          <w:sz w:val="20"/>
+          <w:szCs w:val="20"/>
+        </w:rPr>
+        <w:t xml:space="preserve">  %</w:t>
+      </w:r>
+      <w:proofErr w:type="gramEnd"/>
+      <w:r>
+        <w:rPr>
+          <w:rFonts w:cs="Calibri"/>
+          <w:b/>
+          <w:sz w:val="20"/>
+          <w:szCs w:val="20"/>
+        </w:rPr>
+        <w:t xml:space="preserve"> </w:t>
+      </w:r>
+      <w:proofErr w:type="spellStart"/>
+      <w:r>
+        <w:rPr>
+          <w:rFonts w:cs="Calibri"/>
+          <w:b/>
+          <w:sz w:val="20"/>
+          <w:szCs w:val="20"/>
+        </w:rPr>
+        <w:t>tileSide</w:t>
+      </w:r>
+      <w:proofErr w:type="spellEnd"/>
+    </w:p>
+    <w:p>
+      <w:pPr>
+        <w:pStyle w:val="NoSpacing"/>
+        <w:ind w:left="720"/>
+      </w:pPr>
+    </w:p>
+    <w:p>
+      <w:pPr>
+        <w:pStyle w:val="NoSpacing"/>
+        <w:numPr>
+          <w:ilvl w:val="0"/>
+          <w:numId w:val="8"/>
+        </w:numPr>
+      </w:pPr>
+      <w:r>
+        <w:t>Having computed the starting tile and the offset, you now need to draw the tiles in the following nested for loop (in pseudocode):</w:t>
+      </w:r>
+      <w:r>
+        <w:t xml:space="preserve"> </w:t>
+      </w:r>
+    </w:p>
+    <w:p>
+      <w:pPr>
+        <w:pStyle w:val="NoSpacing"/>
+        <w:ind w:left="720"/>
+      </w:pPr>
+    </w:p>
+    <w:p>
+      <w:pPr>
+        <w:pStyle w:val="NoSpacing"/>
+        <w:ind w:left="720"/>
+      </w:pPr>
+      <w:proofErr w:type="gramStart"/>
+      <w:r>
+        <w:rPr>
+          <w:b/>
+        </w:rPr>
+        <w:t>for</w:t>
+      </w:r>
+      <w:proofErr w:type="gramEnd"/>
+      <w:r>
+        <w:rPr>
+          <w:b/>
+        </w:rPr>
+        <w:t xml:space="preserve"> c from </w:t>
+      </w:r>
+      <w:proofErr w:type="spellStart"/>
+      <w:r>
+        <w:rPr>
+          <w:b/>
+        </w:rPr>
+        <w:t>StartingTileColumn</w:t>
+      </w:r>
+      <w:proofErr w:type="spellEnd"/>
+      <w:r>
+        <w:rPr>
+          <w:b/>
+        </w:rPr>
+        <w:t xml:space="preserve"> to </w:t>
+      </w:r>
+      <w:proofErr w:type="spellStart"/>
+      <w:r>
+        <w:rPr>
+          <w:b/>
+        </w:rPr>
+        <w:t>StartingTileColumn</w:t>
+      </w:r>
+      <w:proofErr w:type="spellEnd"/>
+      <w:r>
+        <w:rPr>
+          <w:b/>
+        </w:rPr>
+        <w:t xml:space="preserve"> + </w:t>
+      </w:r>
+      <w:proofErr w:type="spellStart"/>
+      <w:r>
+        <w:rPr>
+          <w:b/>
+        </w:rPr>
+        <w:t>ViewportTilesWide</w:t>
+      </w:r>
+      <w:proofErr w:type="spellEnd"/>
+    </w:p>
+    <w:p>
+      <w:pPr>
+        <w:pStyle w:val="NoSpacing"/>
+        <w:rPr>
+          <w:b/>
+        </w:rPr>
+      </w:pPr>
+      <w:r>
+        <w:rPr>
+          <w:b/>
+        </w:rPr>
+        <w:tab/>
+      </w:r>
+      <w:r>
+        <w:rPr>
+          <w:b/>
+        </w:rPr>
+        <w:tab/>
+      </w:r>
+      <w:proofErr w:type="gramStart"/>
+      <w:r>
+        <w:rPr>
+          <w:b/>
+        </w:rPr>
+        <w:t>for</w:t>
+      </w:r>
+      <w:proofErr w:type="gramEnd"/>
+      <w:r>
+        <w:rPr>
+          <w:b/>
+        </w:rPr>
+        <w:t xml:space="preserve"> r from </w:t>
+      </w:r>
+      <w:proofErr w:type="spellStart"/>
+      <w:r>
+        <w:rPr>
+          <w:b/>
+        </w:rPr>
+        <w:t>StartingTileRow</w:t>
+      </w:r>
+      <w:proofErr w:type="spellEnd"/>
+      <w:r>
+        <w:rPr>
+          <w:b/>
+        </w:rPr>
+        <w:t xml:space="preserve"> to </w:t>
+      </w:r>
+      <w:proofErr w:type="spellStart"/>
+      <w:r>
+        <w:rPr>
+          <w:b/>
+        </w:rPr>
+        <w:t>StartingTileRow</w:t>
+      </w:r>
+      <w:proofErr w:type="spellEnd"/>
+      <w:r>
+        <w:rPr>
+          <w:b/>
+        </w:rPr>
+        <w:t xml:space="preserve"> + </w:t>
+      </w:r>
+      <w:proofErr w:type="spellStart"/>
+      <w:r>
+        <w:rPr>
+          <w:b/>
+        </w:rPr>
+        <w:t>ViewportTilesHigh</w:t>
+      </w:r>
+      <w:proofErr w:type="spellEnd"/>
+    </w:p>
+    <w:p>
+      <w:pPr>
+        <w:pStyle w:val="NoSpacing"/>
+        <w:ind w:left="720"/>
+      </w:pPr>
+    </w:p>
+    <w:p>
+      <w:pPr>
+        <w:pStyle w:val="NoSpacing"/>
+        <w:ind w:left="720"/>
+      </w:pPr>
+      <w:r>
+        <w:rPr>
+          <w:rFonts w:cs="Calibri"/>
+        </w:rPr>
+        <w:t xml:space="preserve">The first tile </w:t>
+      </w:r>
+      <w:proofErr w:type="spellStart"/>
+      <w:r>
+        <w:rPr>
+          <w:rFonts w:cs="Calibri"/>
+          <w:b/>
+        </w:rPr>
+        <w:t>StartingTileColumn</w:t>
+      </w:r>
+      <w:proofErr w:type="spellEnd"/>
+      <w:r>
+        <w:rPr>
+          <w:rFonts w:cs="Calibri"/>
+        </w:rPr>
+        <w:t xml:space="preserve">, </w:t>
+      </w:r>
+      <w:proofErr w:type="spellStart"/>
+      <w:r>
+        <w:rPr>
+          <w:rFonts w:cs="Calibri"/>
+          <w:b/>
+        </w:rPr>
+        <w:t>StartingTileRow</w:t>
+      </w:r>
+      <w:proofErr w:type="spellEnd"/>
+      <w:r>
+        <w:rPr>
+          <w:rFonts w:cs="Calibri"/>
+        </w:rPr>
+        <w:t xml:space="preserve"> needs to be drawn at pixel location (0,</w:t>
+      </w:r>
+      <w:r>
+        <w:rPr>
+          <w:rFonts w:cs="Calibri"/>
+        </w:rPr>
+        <w:t xml:space="preserve"> </w:t>
+      </w:r>
+      <w:r>
+        <w:rPr>
+          <w:rFonts w:cs="Calibri"/>
+        </w:rPr>
+        <w:t>0) on the canvas, minus the x and y offsets. The second tile (going along the first row) needs to be drawn at pixel location (0,</w:t>
+      </w:r>
+      <w:r>
+        <w:rPr>
+          <w:rFonts w:cs="Calibri"/>
+        </w:rPr>
+        <w:t xml:space="preserve"> </w:t>
+      </w:r>
+      <w:r>
+        <w:rPr>
+          <w:rFonts w:cs="Calibri"/>
+        </w:rPr>
+        <w:t>TILESIDE), minus the x and y offsets. The third tile (going along the first row) needs to be drawn at (0, TILESIDE *</w:t>
+      </w:r>
+      <w:r>
+        <w:rPr>
+          <w:rFonts w:cs="Calibri"/>
+        </w:rPr>
+        <w:t xml:space="preserve"> </w:t>
+      </w:r>
+      <w:r>
+        <w:rPr>
+          <w:rFonts w:cs="Calibri"/>
+        </w:rPr>
+        <w:t>2) minus the x and y offsets. And so on. Look carefully at this pattern, and you should be able to work out the equations necessary to derive the screen pixel coordinates for each tile using the loop-driving variables.</w:t>
+      </w:r>
+    </w:p>
+    <w:p>
+      <w:pPr>
+        <w:pStyle w:val="NoSpacing"/>
+        <w:numPr>
+          <w:ilvl w:val="0"/>
+          <w:numId w:val="8"/>
+        </w:numPr>
+      </w:pPr>
+      <w:r>
+        <w:lastRenderedPageBreak/>
+        <w:t xml:space="preserve">Once you know which tile you are drawing, and where on the canvas to draw it, access the </w:t>
+      </w:r>
+      <w:r>
+        <w:t xml:space="preserve">appropriate </w:t>
+      </w:r>
+      <w:r>
+        <w:rPr>
+          <w:b/>
+        </w:rPr>
+        <w:t>TileMap</w:t>
+      </w:r>
+      <w:r>
+        <w:t xml:space="preserve"> </w:t>
+      </w:r>
+      <w:r>
+        <w:t xml:space="preserve">method </w:t>
+      </w:r>
+      <w:r>
+        <w:t xml:space="preserve">to determine the bitmap to draw. </w:t>
+      </w:r>
+      <w:r>
+        <w:t>(</w:t>
+      </w:r>
+      <w:r>
+        <w:t>If you don’t already have the necessary metho</w:t>
+      </w:r>
+      <w:r>
+        <w:t xml:space="preserve">ds for this in your </w:t>
+      </w:r>
+      <w:r>
+        <w:rPr>
+          <w:b/>
+        </w:rPr>
+        <w:t>TileMap</w:t>
+      </w:r>
+      <w:r>
+        <w:t xml:space="preserve"> class, add it </w:t>
+      </w:r>
+      <w:r>
+        <w:t>now.</w:t>
+      </w:r>
+      <w:r>
+        <w:t>)</w:t>
+      </w:r>
+      <w:r>
+        <w:t xml:space="preserve"> Then use </w:t>
+      </w:r>
+      <w:r>
+        <w:rPr>
+          <w:b/>
+        </w:rPr>
+        <w:t>canvas</w:t>
+      </w:r>
+      <w:r>
+        <w:rPr>
+          <w:b/>
+        </w:rPr>
+        <w:t>-&gt;</w:t>
+      </w:r>
+      <w:proofErr w:type="spellStart"/>
+      <w:r>
+        <w:rPr>
+          <w:b/>
+        </w:rPr>
+        <w:t>DrawImage</w:t>
+      </w:r>
+      <w:proofErr w:type="spellEnd"/>
+      <w:r>
+        <w:t xml:space="preserve"> to paint each tile’s bitmap to the target </w:t>
+      </w:r>
+      <w:r>
+        <w:t>canvas at the appropriate location.</w:t>
+      </w:r>
+    </w:p>
+    <w:p/>
     <w:sectPr>
-      <w:headerReference w:type="default" r:id="rId7"/>
+      <w:headerReference w:type="default" r:id="rId11"/>
       <w:pgSz w:w="11906" w:h="16838"/>
       <w:pgMar w:top="1440" w:right="1800" w:bottom="1440" w:left="1800" w:header="720" w:footer="720" w:gutter="0"/>
       <w:cols w:space="720"/>
@@ -353,7 +1986,7 @@
 </file>
 
 <file path=word/endnotes.xml><?xml version="1.0" encoding="utf-8"?>
-<w:endnotes xmlns:wpc="http://schemas.microsoft.com/office/word/2010/wordprocessingCanvas" xmlns:mo="http://schemas.microsoft.com/office/mac/office/2008/main" xmlns:mc="http://schemas.openxmlformats.org/markup-compatibility/2006" xmlns:mv="urn:schemas-microsoft-com:mac:vml" xmlns:o="urn:schemas-microsoft-com:office:office" xmlns:r="http://schemas.openxmlformats.org/officeDocument/2006/relationships" xmlns:m="http://schemas.openxmlformats.org/officeDocument/2006/math" xmlns:v="urn:schemas-microsoft-com:vml" xmlns:wp14="http://schemas.microsoft.com/office/word/2010/wordprocessingDrawing" xmlns:wp="http://schemas.openxmlformats.org/drawingml/2006/wordprocessingDrawing" xmlns:w10="urn:schemas-microsoft-com:office:word" xmlns:w="http://schemas.openxmlformats.org/wordprocessingml/2006/main" xmlns:w14="http://schemas.microsoft.com/office/word/2010/wordml" xmlns:w15="http://schemas.microsoft.com/office/word/2012/wordml" xmlns:wpg="http://schemas.microsoft.com/office/word/2010/wordprocessingGroup" xmlns:wpi="http://schemas.microsoft.com/office/word/2010/wordprocessingInk" xmlns:wne="http://schemas.microsoft.com/office/word/2006/wordml" xmlns:wps="http://schemas.microsoft.com/office/word/2010/wordprocessingShape" mc:Ignorable="w14 w15 wp14">
+<w:endnotes xmlns:wpc="http://schemas.microsoft.com/office/word/2010/wordprocessingCanvas" xmlns:cx="http://schemas.microsoft.com/office/drawing/2014/chartex" xmlns:cx1="http://schemas.microsoft.com/office/drawing/2015/9/8/chartex" xmlns:mc="http://schemas.openxmlformats.org/markup-compatibility/2006" xmlns:o="urn:schemas-microsoft-com:office:office" xmlns:r="http://schemas.openxmlformats.org/officeDocument/2006/relationships" xmlns:m="http://schemas.openxmlformats.org/officeDocument/2006/math" xmlns:v="urn:schemas-microsoft-com:vml" xmlns:wp14="http://schemas.microsoft.com/office/word/2010/wordprocessingDrawing" xmlns:wp="http://schemas.openxmlformats.org/drawingml/2006/wordprocessingDrawing" xmlns:w10="urn:schemas-microsoft-com:office:word" xmlns:w="http://schemas.openxmlformats.org/wordprocessingml/2006/main" xmlns:w14="http://schemas.microsoft.com/office/word/2010/wordml" xmlns:w15="http://schemas.microsoft.com/office/word/2012/wordml" xmlns:w16se="http://schemas.microsoft.com/office/word/2015/wordml/symex" xmlns:wpg="http://schemas.microsoft.com/office/word/2010/wordprocessingGroup" xmlns:wpi="http://schemas.microsoft.com/office/word/2010/wordprocessingInk" xmlns:wne="http://schemas.microsoft.com/office/word/2006/wordml" xmlns:wps="http://schemas.microsoft.com/office/word/2010/wordprocessingShape" mc:Ignorable="w14 w15 w16se wp14">
   <w:endnote w:type="separator" w:id="-1">
     <w:p>
       <w:pPr>
@@ -378,7 +2011,7 @@
 </file>
 
 <file path=word/footnotes.xml><?xml version="1.0" encoding="utf-8"?>
-<w:footnotes xmlns:wpc="http://schemas.microsoft.com/office/word/2010/wordprocessingCanvas" xmlns:mo="http://schemas.microsoft.com/office/mac/office/2008/main" xmlns:mc="http://schemas.openxmlformats.org/markup-compatibility/2006" xmlns:mv="urn:schemas-microsoft-com:mac:vml" xmlns:o="urn:schemas-microsoft-com:office:office" xmlns:r="http://schemas.openxmlformats.org/officeDocument/2006/relationships" xmlns:m="http://schemas.openxmlformats.org/officeDocument/2006/math" xmlns:v="urn:schemas-microsoft-com:vml" xmlns:wp14="http://schemas.microsoft.com/office/word/2010/wordprocessingDrawing" xmlns:wp="http://schemas.openxmlformats.org/drawingml/2006/wordprocessingDrawing" xmlns:w10="urn:schemas-microsoft-com:office:word" xmlns:w="http://schemas.openxmlformats.org/wordprocessingml/2006/main" xmlns:w14="http://schemas.microsoft.com/office/word/2010/wordml" xmlns:w15="http://schemas.microsoft.com/office/word/2012/wordml" xmlns:wpg="http://schemas.microsoft.com/office/word/2010/wordprocessingGroup" xmlns:wpi="http://schemas.microsoft.com/office/word/2010/wordprocessingInk" xmlns:wne="http://schemas.microsoft.com/office/word/2006/wordml" xmlns:wps="http://schemas.microsoft.com/office/word/2010/wordprocessingShape" mc:Ignorable="w14 w15 wp14">
+<w:footnotes xmlns:wpc="http://schemas.microsoft.com/office/word/2010/wordprocessingCanvas" xmlns:cx="http://schemas.microsoft.com/office/drawing/2014/chartex" xmlns:cx1="http://schemas.microsoft.com/office/drawing/2015/9/8/chartex" xmlns:mc="http://schemas.openxmlformats.org/markup-compatibility/2006" xmlns:o="urn:schemas-microsoft-com:office:office" xmlns:r="http://schemas.openxmlformats.org/officeDocument/2006/relationships" xmlns:m="http://schemas.openxmlformats.org/officeDocument/2006/math" xmlns:v="urn:schemas-microsoft-com:vml" xmlns:wp14="http://schemas.microsoft.com/office/word/2010/wordprocessingDrawing" xmlns:wp="http://schemas.openxmlformats.org/drawingml/2006/wordprocessingDrawing" xmlns:w10="urn:schemas-microsoft-com:office:word" xmlns:w="http://schemas.openxmlformats.org/wordprocessingml/2006/main" xmlns:w14="http://schemas.microsoft.com/office/word/2010/wordml" xmlns:w15="http://schemas.microsoft.com/office/word/2012/wordml" xmlns:w16se="http://schemas.microsoft.com/office/word/2015/wordml/symex" xmlns:wpg="http://schemas.microsoft.com/office/word/2010/wordprocessingGroup" xmlns:wpi="http://schemas.microsoft.com/office/word/2010/wordprocessingInk" xmlns:wne="http://schemas.microsoft.com/office/word/2006/wordml" xmlns:wps="http://schemas.microsoft.com/office/word/2010/wordprocessingShape" mc:Ignorable="w14 w15 w16se wp14">
   <w:footnote w:type="separator" w:id="-1">
     <w:p>
       <w:pPr>
@@ -403,7 +2036,7 @@
 </file>
 
 <file path=word/header1.xml><?xml version="1.0" encoding="utf-8"?>
-<w:hdr xmlns:wpc="http://schemas.microsoft.com/office/word/2010/wordprocessingCanvas" xmlns:mo="http://schemas.microsoft.com/office/mac/office/2008/main" xmlns:mc="http://schemas.openxmlformats.org/markup-compatibility/2006" xmlns:mv="urn:schemas-microsoft-com:mac:vml" xmlns:o="urn:schemas-microsoft-com:office:office" xmlns:r="http://schemas.openxmlformats.org/officeDocument/2006/relationships" xmlns:m="http://schemas.openxmlformats.org/officeDocument/2006/math" xmlns:v="urn:schemas-microsoft-com:vml" xmlns:wp14="http://schemas.microsoft.com/office/word/2010/wordprocessingDrawing" xmlns:wp="http://schemas.openxmlformats.org/drawingml/2006/wordprocessingDrawing" xmlns:w10="urn:schemas-microsoft-com:office:word" xmlns:w="http://schemas.openxmlformats.org/wordprocessingml/2006/main" xmlns:w14="http://schemas.microsoft.com/office/word/2010/wordml" xmlns:w15="http://schemas.microsoft.com/office/word/2012/wordml" xmlns:wpg="http://schemas.microsoft.com/office/word/2010/wordprocessingGroup" xmlns:wpi="http://schemas.microsoft.com/office/word/2010/wordprocessingInk" xmlns:wne="http://schemas.microsoft.com/office/word/2006/wordml" xmlns:wps="http://schemas.microsoft.com/office/word/2010/wordprocessingShape" mc:Ignorable="w14 w15 wp14">
+<w:hdr xmlns:wpc="http://schemas.microsoft.com/office/word/2010/wordprocessingCanvas" xmlns:cx="http://schemas.microsoft.com/office/drawing/2014/chartex" xmlns:cx1="http://schemas.microsoft.com/office/drawing/2015/9/8/chartex" xmlns:mc="http://schemas.openxmlformats.org/markup-compatibility/2006" xmlns:o="urn:schemas-microsoft-com:office:office" xmlns:r="http://schemas.openxmlformats.org/officeDocument/2006/relationships" xmlns:m="http://schemas.openxmlformats.org/officeDocument/2006/math" xmlns:v="urn:schemas-microsoft-com:vml" xmlns:wp14="http://schemas.microsoft.com/office/word/2010/wordprocessingDrawing" xmlns:wp="http://schemas.openxmlformats.org/drawingml/2006/wordprocessingDrawing" xmlns:w10="urn:schemas-microsoft-com:office:word" xmlns:w="http://schemas.openxmlformats.org/wordprocessingml/2006/main" xmlns:w14="http://schemas.microsoft.com/office/word/2010/wordml" xmlns:w15="http://schemas.microsoft.com/office/word/2012/wordml" xmlns:w16se="http://schemas.microsoft.com/office/word/2015/wordml/symex" xmlns:wpg="http://schemas.microsoft.com/office/word/2010/wordprocessingGroup" xmlns:wpi="http://schemas.microsoft.com/office/word/2010/wordprocessingInk" xmlns:wne="http://schemas.microsoft.com/office/word/2006/wordml" xmlns:wps="http://schemas.microsoft.com/office/word/2010/wordprocessingShape" mc:Ignorable="w14 w15 w16se wp14">
   <w:p>
     <w:pPr>
       <w:pStyle w:val="Header"/>
@@ -427,8 +2060,8 @@
 </file>
 
 <file path=word/numbering.xml><?xml version="1.0" encoding="utf-8"?>
-<w:numbering xmlns:wpc="http://schemas.microsoft.com/office/word/2010/wordprocessingCanvas" xmlns:mo="http://schemas.microsoft.com/office/mac/office/2008/main" xmlns:mc="http://schemas.openxmlformats.org/markup-compatibility/2006" xmlns:mv="urn:schemas-microsoft-com:mac:vml" xmlns:o="urn:schemas-microsoft-com:office:office" xmlns:r="http://schemas.openxmlformats.org/officeDocument/2006/relationships" xmlns:m="http://schemas.openxmlformats.org/officeDocument/2006/math" xmlns:v="urn:schemas-microsoft-com:vml" xmlns:wp14="http://schemas.microsoft.com/office/word/2010/wordprocessingDrawing" xmlns:wp="http://schemas.openxmlformats.org/drawingml/2006/wordprocessingDrawing" xmlns:w10="urn:schemas-microsoft-com:office:word" xmlns:w="http://schemas.openxmlformats.org/wordprocessingml/2006/main" xmlns:w14="http://schemas.microsoft.com/office/word/2010/wordml" xmlns:w15="http://schemas.microsoft.com/office/word/2012/wordml" xmlns:wpg="http://schemas.microsoft.com/office/word/2010/wordprocessingGroup" xmlns:wpi="http://schemas.microsoft.com/office/word/2010/wordprocessingInk" xmlns:wne="http://schemas.microsoft.com/office/word/2006/wordml" xmlns:wps="http://schemas.microsoft.com/office/word/2010/wordprocessingShape" mc:Ignorable="w14 w15 wp14">
-  <w:abstractNum w:abstractNumId="0">
+<w:numbering xmlns:wpc="http://schemas.microsoft.com/office/word/2010/wordprocessingCanvas" xmlns:cx="http://schemas.microsoft.com/office/drawing/2014/chartex" xmlns:cx1="http://schemas.microsoft.com/office/drawing/2015/9/8/chartex" xmlns:mc="http://schemas.openxmlformats.org/markup-compatibility/2006" xmlns:o="urn:schemas-microsoft-com:office:office" xmlns:r="http://schemas.openxmlformats.org/officeDocument/2006/relationships" xmlns:m="http://schemas.openxmlformats.org/officeDocument/2006/math" xmlns:v="urn:schemas-microsoft-com:vml" xmlns:wp14="http://schemas.microsoft.com/office/word/2010/wordprocessingDrawing" xmlns:wp="http://schemas.openxmlformats.org/drawingml/2006/wordprocessingDrawing" xmlns:w10="urn:schemas-microsoft-com:office:word" xmlns:w="http://schemas.openxmlformats.org/wordprocessingml/2006/main" xmlns:w14="http://schemas.microsoft.com/office/word/2010/wordml" xmlns:w15="http://schemas.microsoft.com/office/word/2012/wordml" xmlns:w16se="http://schemas.microsoft.com/office/word/2015/wordml/symex" xmlns:wpg="http://schemas.microsoft.com/office/word/2010/wordprocessingGroup" xmlns:wpi="http://schemas.microsoft.com/office/word/2010/wordprocessingInk" xmlns:wne="http://schemas.microsoft.com/office/word/2006/wordml" xmlns:wps="http://schemas.microsoft.com/office/word/2010/wordprocessingShape" mc:Ignorable="w14 w15 w16se wp14">
+  <w:abstractNum w:abstractNumId="0" w15:restartNumberingAfterBreak="0">
     <w:nsid w:val="0001584F"/>
     <w:multiLevelType w:val="hybridMultilevel"/>
     <w:tmpl w:val="B81CC25E"/>
@@ -541,7 +2174,7 @@
       </w:rPr>
     </w:lvl>
   </w:abstractNum>
-  <w:abstractNum w:abstractNumId="1">
+  <w:abstractNum w:abstractNumId="1" w15:restartNumberingAfterBreak="0">
     <w:nsid w:val="20260DCF"/>
     <w:multiLevelType w:val="hybridMultilevel"/>
     <w:tmpl w:val="82429BF0"/>
@@ -653,7 +2286,120 @@
       </w:rPr>
     </w:lvl>
   </w:abstractNum>
-  <w:abstractNum w:abstractNumId="2">
+  <w:abstractNum w:abstractNumId="2" w15:restartNumberingAfterBreak="0">
+    <w:nsid w:val="2ADA1E23"/>
+    <w:multiLevelType w:val="hybridMultilevel"/>
+    <w:tmpl w:val="A6966762"/>
+    <w:lvl w:ilvl="0" w:tplc="1409000F">
+      <w:start w:val="1"/>
+      <w:numFmt w:val="decimal"/>
+      <w:lvlText w:val="%1."/>
+      <w:lvlJc w:val="left"/>
+      <w:pPr>
+        <w:tabs>
+          <w:tab w:val="num" w:pos="720"/>
+        </w:tabs>
+        <w:ind w:left="720" w:hanging="360"/>
+      </w:pPr>
+    </w:lvl>
+    <w:lvl w:ilvl="1" w:tplc="14090019" w:tentative="1">
+      <w:start w:val="1"/>
+      <w:numFmt w:val="lowerLetter"/>
+      <w:lvlText w:val="%2."/>
+      <w:lvlJc w:val="left"/>
+      <w:pPr>
+        <w:tabs>
+          <w:tab w:val="num" w:pos="1440"/>
+        </w:tabs>
+        <w:ind w:left="1440" w:hanging="360"/>
+      </w:pPr>
+    </w:lvl>
+    <w:lvl w:ilvl="2" w:tplc="1409001B" w:tentative="1">
+      <w:start w:val="1"/>
+      <w:numFmt w:val="lowerRoman"/>
+      <w:lvlText w:val="%3."/>
+      <w:lvlJc w:val="right"/>
+      <w:pPr>
+        <w:tabs>
+          <w:tab w:val="num" w:pos="2160"/>
+        </w:tabs>
+        <w:ind w:left="2160" w:hanging="180"/>
+      </w:pPr>
+    </w:lvl>
+    <w:lvl w:ilvl="3" w:tplc="1409000F" w:tentative="1">
+      <w:start w:val="1"/>
+      <w:numFmt w:val="decimal"/>
+      <w:lvlText w:val="%4."/>
+      <w:lvlJc w:val="left"/>
+      <w:pPr>
+        <w:tabs>
+          <w:tab w:val="num" w:pos="2880"/>
+        </w:tabs>
+        <w:ind w:left="2880" w:hanging="360"/>
+      </w:pPr>
+    </w:lvl>
+    <w:lvl w:ilvl="4" w:tplc="14090019" w:tentative="1">
+      <w:start w:val="1"/>
+      <w:numFmt w:val="lowerLetter"/>
+      <w:lvlText w:val="%5."/>
+      <w:lvlJc w:val="left"/>
+      <w:pPr>
+        <w:tabs>
+          <w:tab w:val="num" w:pos="3600"/>
+        </w:tabs>
+        <w:ind w:left="3600" w:hanging="360"/>
+      </w:pPr>
+    </w:lvl>
+    <w:lvl w:ilvl="5" w:tplc="1409001B" w:tentative="1">
+      <w:start w:val="1"/>
+      <w:numFmt w:val="lowerRoman"/>
+      <w:lvlText w:val="%6."/>
+      <w:lvlJc w:val="right"/>
+      <w:pPr>
+        <w:tabs>
+          <w:tab w:val="num" w:pos="4320"/>
+        </w:tabs>
+        <w:ind w:left="4320" w:hanging="180"/>
+      </w:pPr>
+    </w:lvl>
+    <w:lvl w:ilvl="6" w:tplc="1409000F" w:tentative="1">
+      <w:start w:val="1"/>
+      <w:numFmt w:val="decimal"/>
+      <w:lvlText w:val="%7."/>
+      <w:lvlJc w:val="left"/>
+      <w:pPr>
+        <w:tabs>
+          <w:tab w:val="num" w:pos="5040"/>
+        </w:tabs>
+        <w:ind w:left="5040" w:hanging="360"/>
+      </w:pPr>
+    </w:lvl>
+    <w:lvl w:ilvl="7" w:tplc="14090019" w:tentative="1">
+      <w:start w:val="1"/>
+      <w:numFmt w:val="lowerLetter"/>
+      <w:lvlText w:val="%8."/>
+      <w:lvlJc w:val="left"/>
+      <w:pPr>
+        <w:tabs>
+          <w:tab w:val="num" w:pos="5760"/>
+        </w:tabs>
+        <w:ind w:left="5760" w:hanging="360"/>
+      </w:pPr>
+    </w:lvl>
+    <w:lvl w:ilvl="8" w:tplc="1409001B" w:tentative="1">
+      <w:start w:val="1"/>
+      <w:numFmt w:val="lowerRoman"/>
+      <w:lvlText w:val="%9."/>
+      <w:lvlJc w:val="right"/>
+      <w:pPr>
+        <w:tabs>
+          <w:tab w:val="num" w:pos="6480"/>
+        </w:tabs>
+        <w:ind w:left="6480" w:hanging="180"/>
+      </w:pPr>
+    </w:lvl>
+  </w:abstractNum>
+  <w:abstractNum w:abstractNumId="3" w15:restartNumberingAfterBreak="0">
     <w:nsid w:val="2AFD6EE1"/>
     <w:multiLevelType w:val="hybridMultilevel"/>
     <w:tmpl w:val="21E6F89E"/>
@@ -739,7 +2485,206 @@
       </w:pPr>
     </w:lvl>
   </w:abstractNum>
-  <w:abstractNum w:abstractNumId="3">
+  <w:abstractNum w:abstractNumId="4" w15:restartNumberingAfterBreak="0">
+    <w:nsid w:val="385B3776"/>
+    <w:multiLevelType w:val="hybridMultilevel"/>
+    <w:tmpl w:val="CE981D22"/>
+    <w:lvl w:ilvl="0" w:tplc="1409000F">
+      <w:start w:val="1"/>
+      <w:numFmt w:val="decimal"/>
+      <w:lvlText w:val="%1."/>
+      <w:lvlJc w:val="left"/>
+      <w:pPr>
+        <w:ind w:left="720" w:hanging="360"/>
+      </w:pPr>
+    </w:lvl>
+    <w:lvl w:ilvl="1" w:tplc="14090019" w:tentative="1">
+      <w:start w:val="1"/>
+      <w:numFmt w:val="lowerLetter"/>
+      <w:lvlText w:val="%2."/>
+      <w:lvlJc w:val="left"/>
+      <w:pPr>
+        <w:ind w:left="1440" w:hanging="360"/>
+      </w:pPr>
+    </w:lvl>
+    <w:lvl w:ilvl="2" w:tplc="1409001B" w:tentative="1">
+      <w:start w:val="1"/>
+      <w:numFmt w:val="lowerRoman"/>
+      <w:lvlText w:val="%3."/>
+      <w:lvlJc w:val="right"/>
+      <w:pPr>
+        <w:ind w:left="2160" w:hanging="180"/>
+      </w:pPr>
+    </w:lvl>
+    <w:lvl w:ilvl="3" w:tplc="1409000F" w:tentative="1">
+      <w:start w:val="1"/>
+      <w:numFmt w:val="decimal"/>
+      <w:lvlText w:val="%4."/>
+      <w:lvlJc w:val="left"/>
+      <w:pPr>
+        <w:ind w:left="2880" w:hanging="360"/>
+      </w:pPr>
+    </w:lvl>
+    <w:lvl w:ilvl="4" w:tplc="14090019" w:tentative="1">
+      <w:start w:val="1"/>
+      <w:numFmt w:val="lowerLetter"/>
+      <w:lvlText w:val="%5."/>
+      <w:lvlJc w:val="left"/>
+      <w:pPr>
+        <w:ind w:left="3600" w:hanging="360"/>
+      </w:pPr>
+    </w:lvl>
+    <w:lvl w:ilvl="5" w:tplc="1409001B" w:tentative="1">
+      <w:start w:val="1"/>
+      <w:numFmt w:val="lowerRoman"/>
+      <w:lvlText w:val="%6."/>
+      <w:lvlJc w:val="right"/>
+      <w:pPr>
+        <w:ind w:left="4320" w:hanging="180"/>
+      </w:pPr>
+    </w:lvl>
+    <w:lvl w:ilvl="6" w:tplc="1409000F" w:tentative="1">
+      <w:start w:val="1"/>
+      <w:numFmt w:val="decimal"/>
+      <w:lvlText w:val="%7."/>
+      <w:lvlJc w:val="left"/>
+      <w:pPr>
+        <w:ind w:left="5040" w:hanging="360"/>
+      </w:pPr>
+    </w:lvl>
+    <w:lvl w:ilvl="7" w:tplc="14090019" w:tentative="1">
+      <w:start w:val="1"/>
+      <w:numFmt w:val="lowerLetter"/>
+      <w:lvlText w:val="%8."/>
+      <w:lvlJc w:val="left"/>
+      <w:pPr>
+        <w:ind w:left="5760" w:hanging="360"/>
+      </w:pPr>
+    </w:lvl>
+    <w:lvl w:ilvl="8" w:tplc="1409001B" w:tentative="1">
+      <w:start w:val="1"/>
+      <w:numFmt w:val="lowerRoman"/>
+      <w:lvlText w:val="%9."/>
+      <w:lvlJc w:val="right"/>
+      <w:pPr>
+        <w:ind w:left="6480" w:hanging="180"/>
+      </w:pPr>
+    </w:lvl>
+  </w:abstractNum>
+  <w:abstractNum w:abstractNumId="5" w15:restartNumberingAfterBreak="0">
+    <w:nsid w:val="3EA447C2"/>
+    <w:multiLevelType w:val="hybridMultilevel"/>
+    <w:tmpl w:val="AE3CB680"/>
+    <w:lvl w:ilvl="0" w:tplc="1409000F">
+      <w:start w:val="1"/>
+      <w:numFmt w:val="decimal"/>
+      <w:lvlText w:val="%1."/>
+      <w:lvlJc w:val="left"/>
+      <w:pPr>
+        <w:tabs>
+          <w:tab w:val="num" w:pos="720"/>
+        </w:tabs>
+        <w:ind w:left="720" w:hanging="360"/>
+      </w:pPr>
+    </w:lvl>
+    <w:lvl w:ilvl="1" w:tplc="14090019" w:tentative="1">
+      <w:start w:val="1"/>
+      <w:numFmt w:val="lowerLetter"/>
+      <w:lvlText w:val="%2."/>
+      <w:lvlJc w:val="left"/>
+      <w:pPr>
+        <w:tabs>
+          <w:tab w:val="num" w:pos="1440"/>
+        </w:tabs>
+        <w:ind w:left="1440" w:hanging="360"/>
+      </w:pPr>
+    </w:lvl>
+    <w:lvl w:ilvl="2" w:tplc="1409001B" w:tentative="1">
+      <w:start w:val="1"/>
+      <w:numFmt w:val="lowerRoman"/>
+      <w:lvlText w:val="%3."/>
+      <w:lvlJc w:val="right"/>
+      <w:pPr>
+        <w:tabs>
+          <w:tab w:val="num" w:pos="2160"/>
+        </w:tabs>
+        <w:ind w:left="2160" w:hanging="180"/>
+      </w:pPr>
+    </w:lvl>
+    <w:lvl w:ilvl="3" w:tplc="1409000F" w:tentative="1">
+      <w:start w:val="1"/>
+      <w:numFmt w:val="decimal"/>
+      <w:lvlText w:val="%4."/>
+      <w:lvlJc w:val="left"/>
+      <w:pPr>
+        <w:tabs>
+          <w:tab w:val="num" w:pos="2880"/>
+        </w:tabs>
+        <w:ind w:left="2880" w:hanging="360"/>
+      </w:pPr>
+    </w:lvl>
+    <w:lvl w:ilvl="4" w:tplc="14090019" w:tentative="1">
+      <w:start w:val="1"/>
+      <w:numFmt w:val="lowerLetter"/>
+      <w:lvlText w:val="%5."/>
+      <w:lvlJc w:val="left"/>
+      <w:pPr>
+        <w:tabs>
+          <w:tab w:val="num" w:pos="3600"/>
+        </w:tabs>
+        <w:ind w:left="3600" w:hanging="360"/>
+      </w:pPr>
+    </w:lvl>
+    <w:lvl w:ilvl="5" w:tplc="1409001B" w:tentative="1">
+      <w:start w:val="1"/>
+      <w:numFmt w:val="lowerRoman"/>
+      <w:lvlText w:val="%6."/>
+      <w:lvlJc w:val="right"/>
+      <w:pPr>
+        <w:tabs>
+          <w:tab w:val="num" w:pos="4320"/>
+        </w:tabs>
+        <w:ind w:left="4320" w:hanging="180"/>
+      </w:pPr>
+    </w:lvl>
+    <w:lvl w:ilvl="6" w:tplc="1409000F" w:tentative="1">
+      <w:start w:val="1"/>
+      <w:numFmt w:val="decimal"/>
+      <w:lvlText w:val="%7."/>
+      <w:lvlJc w:val="left"/>
+      <w:pPr>
+        <w:tabs>
+          <w:tab w:val="num" w:pos="5040"/>
+        </w:tabs>
+        <w:ind w:left="5040" w:hanging="360"/>
+      </w:pPr>
+    </w:lvl>
+    <w:lvl w:ilvl="7" w:tplc="14090019" w:tentative="1">
+      <w:start w:val="1"/>
+      <w:numFmt w:val="lowerLetter"/>
+      <w:lvlText w:val="%8."/>
+      <w:lvlJc w:val="left"/>
+      <w:pPr>
+        <w:tabs>
+          <w:tab w:val="num" w:pos="5760"/>
+        </w:tabs>
+        <w:ind w:left="5760" w:hanging="360"/>
+      </w:pPr>
+    </w:lvl>
+    <w:lvl w:ilvl="8" w:tplc="1409001B" w:tentative="1">
+      <w:start w:val="1"/>
+      <w:numFmt w:val="lowerRoman"/>
+      <w:lvlText w:val="%9."/>
+      <w:lvlJc w:val="right"/>
+      <w:pPr>
+        <w:tabs>
+          <w:tab w:val="num" w:pos="6480"/>
+        </w:tabs>
+        <w:ind w:left="6480" w:hanging="180"/>
+      </w:pPr>
+    </w:lvl>
+  </w:abstractNum>
+  <w:abstractNum w:abstractNumId="6" w15:restartNumberingAfterBreak="0">
     <w:nsid w:val="54714B03"/>
     <w:multiLevelType w:val="hybridMultilevel"/>
     <w:tmpl w:val="B66820BA"/>
@@ -825,7 +2770,7 @@
       </w:pPr>
     </w:lvl>
   </w:abstractNum>
-  <w:abstractNum w:abstractNumId="4">
+  <w:abstractNum w:abstractNumId="7" w15:restartNumberingAfterBreak="0">
     <w:nsid w:val="709F643A"/>
     <w:multiLevelType w:val="hybridMultilevel"/>
     <w:tmpl w:val="B8B464D0"/>
@@ -939,7 +2884,7 @@
     </w:lvl>
   </w:abstractNum>
   <w:num w:numId="1">
-    <w:abstractNumId w:val="4"/>
+    <w:abstractNumId w:val="7"/>
   </w:num>
   <w:num w:numId="2">
     <w:abstractNumId w:val="0"/>
@@ -948,16 +2893,25 @@
     <w:abstractNumId w:val="1"/>
   </w:num>
   <w:num w:numId="4">
+    <w:abstractNumId w:val="3"/>
+  </w:num>
+  <w:num w:numId="5">
+    <w:abstractNumId w:val="6"/>
+  </w:num>
+  <w:num w:numId="6">
+    <w:abstractNumId w:val="5"/>
+  </w:num>
+  <w:num w:numId="7">
     <w:abstractNumId w:val="2"/>
   </w:num>
-  <w:num w:numId="5">
-    <w:abstractNumId w:val="3"/>
+  <w:num w:numId="8">
+    <w:abstractNumId w:val="4"/>
   </w:num>
 </w:numbering>
 </file>
 
 <file path=word/styles.xml><?xml version="1.0" encoding="utf-8"?>
-<w:styles xmlns:mc="http://schemas.openxmlformats.org/markup-compatibility/2006" xmlns:r="http://schemas.openxmlformats.org/officeDocument/2006/relationships" xmlns:w="http://schemas.openxmlformats.org/wordprocessingml/2006/main" xmlns:w14="http://schemas.microsoft.com/office/word/2010/wordml" xmlns:w15="http://schemas.microsoft.com/office/word/2012/wordml" mc:Ignorable="w14 w15">
+<w:styles xmlns:mc="http://schemas.openxmlformats.org/markup-compatibility/2006" xmlns:r="http://schemas.openxmlformats.org/officeDocument/2006/relationships" xmlns:w="http://schemas.openxmlformats.org/wordprocessingml/2006/main" xmlns:w14="http://schemas.microsoft.com/office/word/2010/wordml" xmlns:w15="http://schemas.microsoft.com/office/word/2012/wordml" xmlns:w16se="http://schemas.microsoft.com/office/word/2015/wordml/symex" mc:Ignorable="w14 w15 w16se">
   <w:docDefaults>
     <w:rPrDefault>
       <w:rPr>
@@ -973,7 +2927,7 @@
       </w:pPr>
     </w:pPrDefault>
   </w:docDefaults>
-  <w:latentStyles w:defLockedState="0" w:defUIPriority="99" w:defSemiHidden="0" w:defUnhideWhenUsed="0" w:defQFormat="0" w:count="382">
+  <w:latentStyles w:defLockedState="0" w:defUIPriority="99" w:defSemiHidden="0" w:defUnhideWhenUsed="0" w:defQFormat="0" w:count="371">
     <w:lsdException w:name="Normal" w:uiPriority="0" w:qFormat="1"/>
     <w:lsdException w:name="heading 1" w:uiPriority="9" w:qFormat="1"/>
     <w:lsdException w:name="heading 2" w:semiHidden="1" w:uiPriority="9" w:unhideWhenUsed="1" w:qFormat="1"/>
@@ -1345,8 +3299,6 @@
     <w:lsdException w:name="List Table 5 Dark Accent 6" w:uiPriority="50"/>
     <w:lsdException w:name="List Table 6 Colorful Accent 6" w:uiPriority="51"/>
     <w:lsdException w:name="List Table 7 Colorful Accent 6" w:uiPriority="52"/>
-    <w:lsdException w:name="Mention" w:semiHidden="1" w:unhideWhenUsed="1"/>
-    <w:lsdException w:name="Smart Hyperlink" w:semiHidden="1" w:unhideWhenUsed="1"/>
   </w:latentStyles>
   <w:style w:type="paragraph" w:default="1" w:styleId="Normal">
     <w:name w:val="Normal"/>
@@ -1356,7 +3308,6 @@
   <w:style w:type="character" w:default="1" w:styleId="DefaultParagraphFont">
     <w:name w:val="Default Paragraph Font"/>
     <w:uiPriority w:val="1"/>
-    <w:semiHidden/>
     <w:unhideWhenUsed/>
   </w:style>
   <w:style w:type="table" w:default="1" w:styleId="TableNormal">

</xml_diff>